<commit_message>
Added waiting sign and Updated 5.28 meeting notes
</commit_message>
<xml_diff>
--- a/docs/meeting2021.5.20.docx
+++ b/docs/meeting2021.5.20.docx
@@ -165,6 +165,28 @@
     <w:p>
       <w:pPr>
         <w:pStyle w:val="ListParagraph"/>
+        <w:rPr>
+          <w:b/>
+          <w:bCs/>
+          <w:color w:val="FF0000"/>
+          <w:sz w:val="28"/>
+          <w:szCs w:val="28"/>
+        </w:rPr>
+      </w:pPr>
+      <w:r>
+        <w:rPr>
+          <w:b/>
+          <w:bCs/>
+          <w:color w:val="FF0000"/>
+          <w:sz w:val="28"/>
+          <w:szCs w:val="28"/>
+        </w:rPr>
+        <w:t>Run uniformly from the root directory</w:t>
+      </w:r>
+    </w:p>
+    <w:p>
+      <w:pPr>
+        <w:pStyle w:val="ListParagraph"/>
         <w:numPr>
           <w:ilvl w:val="0"/>
           <w:numId w:val="3"/>
@@ -189,6 +211,28 @@
     <w:p>
       <w:pPr>
         <w:pStyle w:val="ListParagraph"/>
+        <w:rPr>
+          <w:b/>
+          <w:bCs/>
+          <w:color w:val="FF0000"/>
+          <w:sz w:val="28"/>
+          <w:szCs w:val="28"/>
+        </w:rPr>
+      </w:pPr>
+      <w:r>
+        <w:rPr>
+          <w:b/>
+          <w:bCs/>
+          <w:color w:val="FF0000"/>
+          <w:sz w:val="28"/>
+          <w:szCs w:val="28"/>
+        </w:rPr>
+        <w:t>Added more conversation example in our database</w:t>
+      </w:r>
+    </w:p>
+    <w:p>
+      <w:pPr>
+        <w:pStyle w:val="ListParagraph"/>
         <w:numPr>
           <w:ilvl w:val="0"/>
           <w:numId w:val="3"/>
@@ -213,6 +257,27 @@
     <w:p>
       <w:pPr>
         <w:pStyle w:val="ListParagraph"/>
+        <w:rPr>
+          <w:b/>
+          <w:bCs/>
+          <w:sz w:val="28"/>
+          <w:szCs w:val="28"/>
+        </w:rPr>
+      </w:pPr>
+      <w:r>
+        <w:rPr>
+          <w:b/>
+          <w:bCs/>
+          <w:color w:val="FF0000"/>
+          <w:sz w:val="28"/>
+          <w:szCs w:val="28"/>
+        </w:rPr>
+        <w:t>Amazing thing is that the speed is improved when I changed the path</w:t>
+      </w:r>
+    </w:p>
+    <w:p>
+      <w:pPr>
+        <w:pStyle w:val="ListParagraph"/>
         <w:numPr>
           <w:ilvl w:val="0"/>
           <w:numId w:val="3"/>
@@ -245,6 +310,48 @@
     </w:p>
     <w:p>
       <w:pPr>
+        <w:pStyle w:val="ListParagraph"/>
+        <w:rPr>
+          <w:b/>
+          <w:bCs/>
+          <w:color w:val="FF0000"/>
+          <w:sz w:val="28"/>
+          <w:szCs w:val="28"/>
+        </w:rPr>
+      </w:pPr>
+      <w:r>
+        <w:rPr>
+          <w:b/>
+          <w:bCs/>
+          <w:color w:val="FF0000"/>
+          <w:sz w:val="28"/>
+          <w:szCs w:val="28"/>
+        </w:rPr>
+        <w:t xml:space="preserve">Not solved so far </w:t>
+      </w:r>
+      <w:r>
+        <w:rPr>
+          <w:b/>
+          <w:bCs/>
+          <w:color w:val="FF0000"/>
+          <w:sz w:val="28"/>
+          <w:szCs w:val="28"/>
+        </w:rPr>
+        <w:t xml:space="preserve">unless </w:t>
+      </w:r>
+      <w:r>
+        <w:rPr>
+          <w:b/>
+          <w:bCs/>
+          <w:color w:val="FF0000"/>
+          <w:sz w:val="28"/>
+          <w:szCs w:val="28"/>
+        </w:rPr>
+        <w:t>deleted the time logic of chatbot</w:t>
+      </w:r>
+    </w:p>
+    <w:p>
+      <w:pPr>
         <w:ind w:left="720" w:hanging="360"/>
         <w:rPr>
           <w:b/>
@@ -355,7 +462,7 @@
           <w:sz w:val="28"/>
           <w:szCs w:val="28"/>
         </w:rPr>
-        <w:t>Added waiting sign when the robot is thinking what response he should return</w:t>
+        <w:t>Added graph data used in paper to processed file in Pitt box</w:t>
       </w:r>
       <w:r>
         <w:rPr>
@@ -365,6 +472,37 @@
           <w:szCs w:val="28"/>
         </w:rPr>
         <w:t>.</w:t>
+      </w:r>
+      <w:r>
+        <w:rPr>
+          <w:b/>
+          <w:bCs/>
+          <w:sz w:val="28"/>
+          <w:szCs w:val="28"/>
+        </w:rPr>
+        <w:t xml:space="preserve"> </w:t>
+      </w:r>
+    </w:p>
+    <w:p>
+      <w:pPr>
+        <w:pStyle w:val="ListParagraph"/>
+        <w:rPr>
+          <w:b/>
+          <w:bCs/>
+          <w:color w:val="00B050"/>
+          <w:sz w:val="28"/>
+          <w:szCs w:val="28"/>
+        </w:rPr>
+      </w:pPr>
+      <w:r>
+        <w:rPr>
+          <w:b/>
+          <w:bCs/>
+          <w:color w:val="00B050"/>
+          <w:sz w:val="28"/>
+          <w:szCs w:val="28"/>
+        </w:rPr>
+        <w:t>DONE</w:t>
       </w:r>
     </w:p>
     <w:p>
@@ -388,16 +526,38 @@
           <w:sz w:val="28"/>
           <w:szCs w:val="28"/>
         </w:rPr>
-        <w:t>Added graph data used in paper to processed file in Pitt box</w:t>
-      </w:r>
-      <w:r>
-        <w:rPr>
-          <w:b/>
-          <w:bCs/>
-          <w:sz w:val="28"/>
-          <w:szCs w:val="28"/>
-        </w:rPr>
-        <w:t>.</w:t>
+        <w:t>Added waiting sign when the robot is thinking what response he should return</w:t>
+      </w:r>
+      <w:r>
+        <w:rPr>
+          <w:b/>
+          <w:bCs/>
+          <w:sz w:val="28"/>
+          <w:szCs w:val="28"/>
+        </w:rPr>
+        <w:t xml:space="preserve">. </w:t>
+      </w:r>
+    </w:p>
+    <w:p>
+      <w:pPr>
+        <w:pStyle w:val="ListParagraph"/>
+        <w:rPr>
+          <w:b/>
+          <w:bCs/>
+          <w:color w:val="00B050"/>
+          <w:sz w:val="28"/>
+          <w:szCs w:val="28"/>
+        </w:rPr>
+      </w:pPr>
+      <w:r>
+        <w:rPr>
+          <w:b/>
+          <w:bCs/>
+          <w:color w:val="00B050"/>
+          <w:sz w:val="28"/>
+          <w:szCs w:val="28"/>
+        </w:rPr>
+        <w:t>DONE</w:t>
       </w:r>
     </w:p>
     <w:p>
@@ -432,6 +592,37 @@
         </w:rPr>
         <w:t xml:space="preserve"> about 5 features.</w:t>
       </w:r>
+      <w:r>
+        <w:rPr>
+          <w:b/>
+          <w:bCs/>
+          <w:sz w:val="28"/>
+          <w:szCs w:val="28"/>
+        </w:rPr>
+        <w:t xml:space="preserve"> </w:t>
+      </w:r>
+    </w:p>
+    <w:p>
+      <w:pPr>
+        <w:pStyle w:val="ListParagraph"/>
+        <w:rPr>
+          <w:b/>
+          <w:bCs/>
+          <w:color w:val="00B050"/>
+          <w:sz w:val="28"/>
+          <w:szCs w:val="28"/>
+        </w:rPr>
+      </w:pPr>
+      <w:r>
+        <w:rPr>
+          <w:b/>
+          <w:bCs/>
+          <w:color w:val="00B050"/>
+          <w:sz w:val="28"/>
+          <w:szCs w:val="28"/>
+        </w:rPr>
+        <w:t>DONE</w:t>
+      </w:r>
     </w:p>
     <w:p>
       <w:pPr>
@@ -454,16 +645,38 @@
           <w:sz w:val="28"/>
           <w:szCs w:val="28"/>
         </w:rPr>
-        <w:t>When the user enters a question, added the function of automatically prompting</w:t>
-      </w:r>
-      <w:r>
-        <w:rPr>
-          <w:b/>
-          <w:bCs/>
-          <w:sz w:val="28"/>
-          <w:szCs w:val="28"/>
-        </w:rPr>
-        <w:t>.</w:t>
+        <w:t>When the user enters a question, added the function of automatically prompting.</w:t>
+      </w:r>
+      <w:r>
+        <w:rPr>
+          <w:b/>
+          <w:bCs/>
+          <w:sz w:val="28"/>
+          <w:szCs w:val="28"/>
+        </w:rPr>
+        <w:t xml:space="preserve"> </w:t>
+      </w:r>
+    </w:p>
+    <w:p>
+      <w:pPr>
+        <w:pStyle w:val="ListParagraph"/>
+        <w:rPr>
+          <w:b/>
+          <w:bCs/>
+          <w:color w:val="4472C4" w:themeColor="accent1"/>
+          <w:sz w:val="28"/>
+          <w:szCs w:val="28"/>
+        </w:rPr>
+      </w:pPr>
+      <w:r>
+        <w:rPr>
+          <w:b/>
+          <w:bCs/>
+          <w:color w:val="4472C4" w:themeColor="accent1"/>
+          <w:sz w:val="28"/>
+          <w:szCs w:val="28"/>
+        </w:rPr>
+        <w:t>WORKING ON</w:t>
       </w:r>
     </w:p>
     <w:p>
@@ -487,8 +700,51 @@
           <w:sz w:val="28"/>
           <w:szCs w:val="28"/>
         </w:rPr>
+        <w:lastRenderedPageBreak/>
         <w:t>Set the time interval to stop recording automatically, so users don’t need to stop it manually.</w:t>
       </w:r>
+      <w:r>
+        <w:rPr>
+          <w:b/>
+          <w:bCs/>
+          <w:sz w:val="28"/>
+          <w:szCs w:val="28"/>
+        </w:rPr>
+        <w:t xml:space="preserve"> </w:t>
+      </w:r>
+    </w:p>
+    <w:p>
+      <w:pPr>
+        <w:pStyle w:val="ListParagraph"/>
+        <w:rPr>
+          <w:b/>
+          <w:bCs/>
+          <w:color w:val="4472C4" w:themeColor="accent1"/>
+          <w:sz w:val="28"/>
+          <w:szCs w:val="28"/>
+        </w:rPr>
+      </w:pPr>
+      <w:r>
+        <w:rPr>
+          <w:b/>
+          <w:bCs/>
+          <w:color w:val="4472C4" w:themeColor="accent1"/>
+          <w:sz w:val="28"/>
+          <w:szCs w:val="28"/>
+        </w:rPr>
+        <w:t>WORKING ON</w:t>
+      </w:r>
+    </w:p>
+    <w:p>
+      <w:pPr>
+        <w:pStyle w:val="ListParagraph"/>
+        <w:rPr>
+          <w:b/>
+          <w:bCs/>
+          <w:sz w:val="28"/>
+          <w:szCs w:val="28"/>
+        </w:rPr>
+      </w:pPr>
     </w:p>
     <w:p>
       <w:pPr>

</xml_diff>